<commit_message>
Contexto y justificación del proyecto.
Se modifica documento en coherencia con las historias de usuario y casos de uso.
</commit_message>
<xml_diff>
--- a/Contexto del proyecto.docx
+++ b/Contexto del proyecto.docx
@@ -508,7 +508,16 @@
                 <w:szCs w:val="24"/>
                 <w:lang w:val="es-ES"/>
               </w:rPr>
-              <w:t>Registro de Usuario</w:t>
+              <w:t xml:space="preserve">Perfil </w:t>
+            </w:r>
+            <w:r>
+              <w:rPr>
+                <w:rFonts w:asciiTheme="majorHAnsi" w:hAnsiTheme="majorHAnsi" w:cstheme="majorHAnsi"/>
+                <w:sz w:val="24"/>
+                <w:szCs w:val="24"/>
+                <w:lang w:val="es-ES"/>
+              </w:rPr>
+              <w:t>Usuario</w:t>
             </w:r>
           </w:p>
         </w:tc>
@@ -558,7 +567,34 @@
                 <w:szCs w:val="24"/>
                 <w:lang w:val="es-ES"/>
               </w:rPr>
-              <w:t>Crear un nuevo usuario capaz de presentar encuestas en el aplicativo web</w:t>
+              <w:t>Registrarse como</w:t>
+            </w:r>
+            <w:r>
+              <w:rPr>
+                <w:rFonts w:asciiTheme="majorHAnsi" w:hAnsiTheme="majorHAnsi" w:cstheme="majorHAnsi"/>
+                <w:sz w:val="24"/>
+                <w:szCs w:val="24"/>
+                <w:lang w:val="es-ES"/>
+              </w:rPr>
+              <w:t xml:space="preserve"> nuevo usuario capaz de </w:t>
+            </w:r>
+            <w:r>
+              <w:rPr>
+                <w:rFonts w:asciiTheme="majorHAnsi" w:hAnsiTheme="majorHAnsi" w:cstheme="majorHAnsi"/>
+                <w:sz w:val="24"/>
+                <w:szCs w:val="24"/>
+                <w:lang w:val="es-ES"/>
+              </w:rPr>
+              <w:t>cumplir con sus funciones en</w:t>
+            </w:r>
+            <w:r>
+              <w:rPr>
+                <w:rFonts w:asciiTheme="majorHAnsi" w:hAnsiTheme="majorHAnsi" w:cstheme="majorHAnsi"/>
+                <w:sz w:val="24"/>
+                <w:szCs w:val="24"/>
+                <w:lang w:val="es-ES"/>
+              </w:rPr>
+              <w:t xml:space="preserve"> el aplicativo web</w:t>
             </w:r>
           </w:p>
         </w:tc>
@@ -764,6 +800,16 @@
         </w:tc>
       </w:tr>
     </w:tbl>
+    <w:p>
+      <w:pPr>
+        <w:rPr>
+          <w:rFonts w:asciiTheme="majorHAnsi" w:hAnsiTheme="majorHAnsi" w:cstheme="majorHAnsi"/>
+          <w:sz w:val="24"/>
+          <w:szCs w:val="24"/>
+          <w:lang w:val="es-ES"/>
+        </w:rPr>
+      </w:pPr>
+    </w:p>
     <w:p>
       <w:pPr>
         <w:rPr>
@@ -893,7 +939,25 @@
                 <w:szCs w:val="24"/>
                 <w:lang w:val="es-ES"/>
               </w:rPr>
-              <w:t>Autentificación</w:t>
+              <w:t xml:space="preserve">Perfil </w:t>
+            </w:r>
+            <w:r>
+              <w:rPr>
+                <w:rFonts w:asciiTheme="majorHAnsi" w:hAnsiTheme="majorHAnsi" w:cstheme="majorHAnsi"/>
+                <w:sz w:val="24"/>
+                <w:szCs w:val="24"/>
+                <w:lang w:val="es-ES"/>
+              </w:rPr>
+              <w:t>Administración</w:t>
+            </w:r>
+            <w:r>
+              <w:rPr>
+                <w:rFonts w:asciiTheme="majorHAnsi" w:hAnsiTheme="majorHAnsi" w:cstheme="majorHAnsi"/>
+                <w:sz w:val="24"/>
+                <w:szCs w:val="24"/>
+                <w:lang w:val="es-ES"/>
+              </w:rPr>
+              <w:t>.</w:t>
             </w:r>
           </w:p>
         </w:tc>
@@ -943,7 +1007,88 @@
                 <w:szCs w:val="24"/>
                 <w:lang w:val="es-ES"/>
               </w:rPr>
-              <w:t>Iniciar sesión en el aplicativo web</w:t>
+              <w:t>Crear</w:t>
+            </w:r>
+            <w:r>
+              <w:rPr>
+                <w:rFonts w:asciiTheme="majorHAnsi" w:hAnsiTheme="majorHAnsi" w:cstheme="majorHAnsi"/>
+                <w:sz w:val="24"/>
+                <w:szCs w:val="24"/>
+                <w:lang w:val="es-ES"/>
+              </w:rPr>
+              <w:t>, leer,</w:t>
+            </w:r>
+            <w:r>
+              <w:rPr>
+                <w:rFonts w:asciiTheme="majorHAnsi" w:hAnsiTheme="majorHAnsi" w:cstheme="majorHAnsi"/>
+                <w:sz w:val="24"/>
+                <w:szCs w:val="24"/>
+                <w:lang w:val="es-ES"/>
+              </w:rPr>
+              <w:t xml:space="preserve"> actualizar y borrar</w:t>
+            </w:r>
+            <w:r>
+              <w:rPr>
+                <w:rFonts w:asciiTheme="majorHAnsi" w:hAnsiTheme="majorHAnsi" w:cstheme="majorHAnsi"/>
+                <w:sz w:val="24"/>
+                <w:szCs w:val="24"/>
+                <w:lang w:val="es-ES"/>
+              </w:rPr>
+              <w:t xml:space="preserve"> Libros </w:t>
+            </w:r>
+            <w:r>
+              <w:rPr>
+                <w:rFonts w:asciiTheme="majorHAnsi" w:hAnsiTheme="majorHAnsi" w:cstheme="majorHAnsi"/>
+                <w:sz w:val="24"/>
+                <w:szCs w:val="24"/>
+                <w:lang w:val="es-ES"/>
+              </w:rPr>
+              <w:t xml:space="preserve">y usuarios </w:t>
+            </w:r>
+            <w:r>
+              <w:rPr>
+                <w:rFonts w:asciiTheme="majorHAnsi" w:hAnsiTheme="majorHAnsi" w:cstheme="majorHAnsi"/>
+                <w:sz w:val="24"/>
+                <w:szCs w:val="24"/>
+                <w:lang w:val="es-ES"/>
+              </w:rPr>
+              <w:t>que serán desplegad</w:t>
+            </w:r>
+            <w:r>
+              <w:rPr>
+                <w:rFonts w:asciiTheme="majorHAnsi" w:hAnsiTheme="majorHAnsi" w:cstheme="majorHAnsi"/>
+                <w:sz w:val="24"/>
+                <w:szCs w:val="24"/>
+                <w:lang w:val="es-ES"/>
+              </w:rPr>
+              <w:t>o</w:t>
+            </w:r>
+            <w:r>
+              <w:rPr>
+                <w:rFonts w:asciiTheme="majorHAnsi" w:hAnsiTheme="majorHAnsi" w:cstheme="majorHAnsi"/>
+                <w:sz w:val="24"/>
+                <w:szCs w:val="24"/>
+                <w:lang w:val="es-ES"/>
+              </w:rPr>
+              <w:t>s en l</w:t>
+            </w:r>
+            <w:r>
+              <w:rPr>
+                <w:rFonts w:asciiTheme="majorHAnsi" w:hAnsiTheme="majorHAnsi" w:cstheme="majorHAnsi"/>
+                <w:sz w:val="24"/>
+                <w:szCs w:val="24"/>
+                <w:lang w:val="es-ES"/>
+              </w:rPr>
+              <w:t>os diferentes módulos</w:t>
+            </w:r>
+            <w:r>
+              <w:rPr>
+                <w:rFonts w:asciiTheme="majorHAnsi" w:hAnsiTheme="majorHAnsi" w:cstheme="majorHAnsi"/>
+                <w:sz w:val="24"/>
+                <w:szCs w:val="24"/>
+                <w:lang w:val="es-ES"/>
+              </w:rPr>
+              <w:t>.</w:t>
             </w:r>
           </w:p>
         </w:tc>
@@ -993,7 +1138,136 @@
                 <w:szCs w:val="24"/>
                 <w:lang w:val="es-ES"/>
               </w:rPr>
-              <w:t>Una vez ubicados en la página de inicio de sesión, el usuario debe diligenciar sus credenciales en los respectivos campos y finalizar pulsando el botón de inicio de sesión</w:t>
+              <w:t xml:space="preserve">Ubicado en el componente de configuración, el administrador selecciona una subárea (nodo hijo) en el árbol. </w:t>
+            </w:r>
+          </w:p>
+          <w:p>
+            <w:pPr>
+              <w:rPr>
+                <w:rFonts w:asciiTheme="majorHAnsi" w:hAnsiTheme="majorHAnsi" w:cstheme="majorHAnsi"/>
+                <w:sz w:val="24"/>
+                <w:szCs w:val="24"/>
+                <w:lang w:val="es-ES"/>
+              </w:rPr>
+            </w:pPr>
+            <w:r>
+              <w:rPr>
+                <w:rFonts w:asciiTheme="majorHAnsi" w:hAnsiTheme="majorHAnsi" w:cstheme="majorHAnsi"/>
+                <w:sz w:val="24"/>
+                <w:szCs w:val="24"/>
+                <w:lang w:val="es-ES"/>
+              </w:rPr>
+              <w:t xml:space="preserve">Creación: Pulsando sobre el botón de agregar (+) se despliega el diálogo de creación de </w:t>
+            </w:r>
+            <w:r>
+              <w:rPr>
+                <w:rFonts w:asciiTheme="majorHAnsi" w:hAnsiTheme="majorHAnsi" w:cstheme="majorHAnsi"/>
+                <w:sz w:val="24"/>
+                <w:szCs w:val="24"/>
+                <w:lang w:val="es-ES"/>
+              </w:rPr>
+              <w:t>Libro</w:t>
+            </w:r>
+            <w:r>
+              <w:rPr>
+                <w:rFonts w:asciiTheme="majorHAnsi" w:hAnsiTheme="majorHAnsi" w:cstheme="majorHAnsi"/>
+                <w:sz w:val="24"/>
+                <w:szCs w:val="24"/>
+                <w:lang w:val="es-ES"/>
+              </w:rPr>
+              <w:t xml:space="preserve"> o usuario</w:t>
+            </w:r>
+            <w:r>
+              <w:rPr>
+                <w:rFonts w:asciiTheme="majorHAnsi" w:hAnsiTheme="majorHAnsi" w:cstheme="majorHAnsi"/>
+                <w:sz w:val="24"/>
+                <w:szCs w:val="24"/>
+                <w:lang w:val="es-ES"/>
+              </w:rPr>
+              <w:t>.</w:t>
+            </w:r>
+          </w:p>
+          <w:p>
+            <w:pPr>
+              <w:rPr>
+                <w:rFonts w:asciiTheme="majorHAnsi" w:hAnsiTheme="majorHAnsi" w:cstheme="majorHAnsi"/>
+                <w:sz w:val="24"/>
+                <w:szCs w:val="24"/>
+                <w:lang w:val="es-ES"/>
+              </w:rPr>
+            </w:pPr>
+            <w:r>
+              <w:rPr>
+                <w:rFonts w:asciiTheme="majorHAnsi" w:hAnsiTheme="majorHAnsi" w:cstheme="majorHAnsi"/>
+                <w:sz w:val="24"/>
+                <w:szCs w:val="24"/>
+                <w:lang w:val="es-ES"/>
+              </w:rPr>
+              <w:t xml:space="preserve">Edición: Pulsando sobre el botón de edición (lápiz) en el listado de </w:t>
+            </w:r>
+            <w:r>
+              <w:rPr>
+                <w:rFonts w:asciiTheme="majorHAnsi" w:hAnsiTheme="majorHAnsi" w:cstheme="majorHAnsi"/>
+                <w:sz w:val="24"/>
+                <w:szCs w:val="24"/>
+                <w:lang w:val="es-ES"/>
+              </w:rPr>
+              <w:t>libros</w:t>
+            </w:r>
+            <w:r>
+              <w:rPr>
+                <w:rFonts w:asciiTheme="majorHAnsi" w:hAnsiTheme="majorHAnsi" w:cstheme="majorHAnsi"/>
+                <w:sz w:val="24"/>
+                <w:szCs w:val="24"/>
+                <w:lang w:val="es-ES"/>
+              </w:rPr>
+              <w:t xml:space="preserve">, se </w:t>
+            </w:r>
+            <w:r>
+              <w:rPr>
+                <w:rFonts w:asciiTheme="majorHAnsi" w:hAnsiTheme="majorHAnsi" w:cstheme="majorHAnsi"/>
+                <w:sz w:val="24"/>
+                <w:szCs w:val="24"/>
+                <w:lang w:val="es-ES"/>
+              </w:rPr>
+              <w:t>pulsa el botón</w:t>
+            </w:r>
+            <w:r>
+              <w:rPr>
+                <w:rFonts w:asciiTheme="majorHAnsi" w:hAnsiTheme="majorHAnsi" w:cstheme="majorHAnsi"/>
+                <w:sz w:val="24"/>
+                <w:szCs w:val="24"/>
+                <w:lang w:val="es-ES"/>
+              </w:rPr>
+              <w:t xml:space="preserve"> de edición, en donde se deben hacer las modificaciones pertinentes.</w:t>
+            </w:r>
+          </w:p>
+          <w:p>
+            <w:pPr>
+              <w:rPr>
+                <w:rFonts w:asciiTheme="majorHAnsi" w:hAnsiTheme="majorHAnsi" w:cstheme="majorHAnsi"/>
+                <w:sz w:val="24"/>
+                <w:szCs w:val="24"/>
+                <w:lang w:val="es-ES"/>
+              </w:rPr>
+            </w:pPr>
+            <w:r>
+              <w:rPr>
+                <w:rFonts w:asciiTheme="majorHAnsi" w:hAnsiTheme="majorHAnsi" w:cstheme="majorHAnsi"/>
+                <w:sz w:val="24"/>
+                <w:szCs w:val="24"/>
+                <w:lang w:val="es-ES"/>
+              </w:rPr>
+              <w:t xml:space="preserve"> Borrado: Pulsando sobre el botón de borrar (basura) junto a cualquier elemento de la lista (dentro del diálogo de creación/edición) permitirá al administrador, remover es</w:t>
+            </w:r>
+            <w:r>
+              <w:rPr>
+                <w:rFonts w:asciiTheme="majorHAnsi" w:hAnsiTheme="majorHAnsi" w:cstheme="majorHAnsi"/>
+                <w:sz w:val="24"/>
+                <w:szCs w:val="24"/>
+                <w:lang w:val="es-ES"/>
+              </w:rPr>
+              <w:t>e libro o usuario.</w:t>
             </w:r>
           </w:p>
         </w:tc>
@@ -1043,7 +1317,7 @@
                 <w:szCs w:val="24"/>
                 <w:lang w:val="es-ES"/>
               </w:rPr>
-              <w:t>Credenciales.</w:t>
+              <w:t>Respectiva acción, ya sea creación, edición o borrado.</w:t>
             </w:r>
           </w:p>
         </w:tc>
@@ -1093,7 +1367,16 @@
                 <w:szCs w:val="24"/>
                 <w:lang w:val="es-ES"/>
               </w:rPr>
-              <w:t>Redirección a la página principal del usuario.</w:t>
+              <w:t xml:space="preserve">- </w:t>
+            </w:r>
+            <w:r>
+              <w:rPr>
+                <w:rFonts w:asciiTheme="majorHAnsi" w:hAnsiTheme="majorHAnsi" w:cstheme="majorHAnsi"/>
+                <w:sz w:val="24"/>
+                <w:szCs w:val="24"/>
+                <w:lang w:val="es-ES"/>
+              </w:rPr>
+              <w:t>Mensaje de acción satisfactoria</w:t>
             </w:r>
           </w:p>
         </w:tc>
@@ -1198,16 +1481,7 @@
                 <w:szCs w:val="24"/>
                 <w:lang w:val="es-ES"/>
               </w:rPr>
-              <w:t xml:space="preserve">     RF0</w:t>
-            </w:r>
-            <w:r>
-              <w:rPr>
-                <w:rFonts w:asciiTheme="majorHAnsi" w:hAnsiTheme="majorHAnsi" w:cstheme="majorHAnsi"/>
-                <w:sz w:val="24"/>
-                <w:szCs w:val="24"/>
-                <w:lang w:val="es-ES"/>
-              </w:rPr>
-              <w:t>3</w:t>
+              <w:t xml:space="preserve">     RF03</w:t>
             </w:r>
           </w:p>
         </w:tc>
@@ -1278,25 +1552,7 @@
                 <w:szCs w:val="24"/>
                 <w:lang w:val="es-ES"/>
               </w:rPr>
-              <w:t xml:space="preserve">Administración del Árbol de Configuración de </w:t>
-            </w:r>
-            <w:r>
-              <w:rPr>
-                <w:rFonts w:asciiTheme="majorHAnsi" w:hAnsiTheme="majorHAnsi" w:cstheme="majorHAnsi"/>
-                <w:sz w:val="24"/>
-                <w:szCs w:val="24"/>
-                <w:lang w:val="es-ES"/>
-              </w:rPr>
-              <w:t>libros</w:t>
-            </w:r>
-            <w:r>
-              <w:rPr>
-                <w:rFonts w:asciiTheme="majorHAnsi" w:hAnsiTheme="majorHAnsi" w:cstheme="majorHAnsi"/>
-                <w:sz w:val="24"/>
-                <w:szCs w:val="24"/>
-                <w:lang w:val="es-ES"/>
-              </w:rPr>
-              <w:t>.</w:t>
+              <w:t>Autentificación</w:t>
             </w:r>
           </w:p>
         </w:tc>
@@ -1346,72 +1602,7 @@
                 <w:szCs w:val="24"/>
                 <w:lang w:val="es-ES"/>
               </w:rPr>
-              <w:t>Crear, actualizar y borrar</w:t>
-            </w:r>
-            <w:r>
-              <w:rPr>
-                <w:rFonts w:asciiTheme="majorHAnsi" w:hAnsiTheme="majorHAnsi" w:cstheme="majorHAnsi"/>
-                <w:sz w:val="24"/>
-                <w:szCs w:val="24"/>
-                <w:lang w:val="es-ES"/>
-              </w:rPr>
-              <w:t xml:space="preserve"> </w:t>
-            </w:r>
-            <w:proofErr w:type="gramStart"/>
-            <w:r>
-              <w:rPr>
-                <w:rFonts w:asciiTheme="majorHAnsi" w:hAnsiTheme="majorHAnsi" w:cstheme="majorHAnsi"/>
-                <w:sz w:val="24"/>
-                <w:szCs w:val="24"/>
-                <w:lang w:val="es-ES"/>
-              </w:rPr>
-              <w:t xml:space="preserve">Libros </w:t>
-            </w:r>
-            <w:r>
-              <w:rPr>
-                <w:rFonts w:asciiTheme="majorHAnsi" w:hAnsiTheme="majorHAnsi" w:cstheme="majorHAnsi"/>
-                <w:sz w:val="24"/>
-                <w:szCs w:val="24"/>
-                <w:lang w:val="es-ES"/>
-              </w:rPr>
-              <w:t xml:space="preserve"> que</w:t>
-            </w:r>
-            <w:proofErr w:type="gramEnd"/>
-            <w:r>
-              <w:rPr>
-                <w:rFonts w:asciiTheme="majorHAnsi" w:hAnsiTheme="majorHAnsi" w:cstheme="majorHAnsi"/>
-                <w:sz w:val="24"/>
-                <w:szCs w:val="24"/>
-                <w:lang w:val="es-ES"/>
-              </w:rPr>
-              <w:t xml:space="preserve"> serán desplegad</w:t>
-            </w:r>
-            <w:r>
-              <w:rPr>
-                <w:rFonts w:asciiTheme="majorHAnsi" w:hAnsiTheme="majorHAnsi" w:cstheme="majorHAnsi"/>
-                <w:sz w:val="24"/>
-                <w:szCs w:val="24"/>
-                <w:lang w:val="es-ES"/>
-              </w:rPr>
-              <w:t>o</w:t>
-            </w:r>
-            <w:r>
-              <w:rPr>
-                <w:rFonts w:asciiTheme="majorHAnsi" w:hAnsiTheme="majorHAnsi" w:cstheme="majorHAnsi"/>
-                <w:sz w:val="24"/>
-                <w:szCs w:val="24"/>
-                <w:lang w:val="es-ES"/>
-              </w:rPr>
-              <w:t>s en l</w:t>
-            </w:r>
-            <w:r>
-              <w:rPr>
-                <w:rFonts w:asciiTheme="majorHAnsi" w:hAnsiTheme="majorHAnsi" w:cstheme="majorHAnsi"/>
-                <w:sz w:val="24"/>
-                <w:szCs w:val="24"/>
-                <w:lang w:val="es-ES"/>
-              </w:rPr>
-              <w:t>os diferentes módulos</w:t>
+              <w:t>Iniciar sesión en el aplicativo web</w:t>
             </w:r>
           </w:p>
         </w:tc>
@@ -1461,99 +1652,7 @@
                 <w:szCs w:val="24"/>
                 <w:lang w:val="es-ES"/>
               </w:rPr>
-              <w:t xml:space="preserve">Ubicado en el componente de configuración, el administrador selecciona una subárea (nodo hijo) en el árbol. Creación: Pulsando sobre el botón de agregar (+) se despliega el diálogo de creación de </w:t>
-            </w:r>
-            <w:r>
-              <w:rPr>
-                <w:rFonts w:asciiTheme="majorHAnsi" w:hAnsiTheme="majorHAnsi" w:cstheme="majorHAnsi"/>
-                <w:sz w:val="24"/>
-                <w:szCs w:val="24"/>
-                <w:lang w:val="es-ES"/>
-              </w:rPr>
-              <w:t>Libro.</w:t>
-            </w:r>
-          </w:p>
-          <w:p>
-            <w:pPr>
-              <w:rPr>
-                <w:rFonts w:asciiTheme="majorHAnsi" w:hAnsiTheme="majorHAnsi" w:cstheme="majorHAnsi"/>
-                <w:sz w:val="24"/>
-                <w:szCs w:val="24"/>
-                <w:lang w:val="es-ES"/>
-              </w:rPr>
-            </w:pPr>
-            <w:r>
-              <w:rPr>
-                <w:rFonts w:asciiTheme="majorHAnsi" w:hAnsiTheme="majorHAnsi" w:cstheme="majorHAnsi"/>
-                <w:sz w:val="24"/>
-                <w:szCs w:val="24"/>
-                <w:lang w:val="es-ES"/>
-              </w:rPr>
-              <w:t xml:space="preserve">Edición: Pulsando sobre el botón de edición (lápiz) en el listado de </w:t>
-            </w:r>
-            <w:r>
-              <w:rPr>
-                <w:rFonts w:asciiTheme="majorHAnsi" w:hAnsiTheme="majorHAnsi" w:cstheme="majorHAnsi"/>
-                <w:sz w:val="24"/>
-                <w:szCs w:val="24"/>
-                <w:lang w:val="es-ES"/>
-              </w:rPr>
-              <w:t>libros</w:t>
-            </w:r>
-            <w:r>
-              <w:rPr>
-                <w:rFonts w:asciiTheme="majorHAnsi" w:hAnsiTheme="majorHAnsi" w:cstheme="majorHAnsi"/>
-                <w:sz w:val="24"/>
-                <w:szCs w:val="24"/>
-                <w:lang w:val="es-ES"/>
-              </w:rPr>
-              <w:t xml:space="preserve">, se </w:t>
-            </w:r>
-            <w:r>
-              <w:rPr>
-                <w:rFonts w:asciiTheme="majorHAnsi" w:hAnsiTheme="majorHAnsi" w:cstheme="majorHAnsi"/>
-                <w:sz w:val="24"/>
-                <w:szCs w:val="24"/>
-                <w:lang w:val="es-ES"/>
-              </w:rPr>
-              <w:t>pulsa el botón</w:t>
-            </w:r>
-            <w:r>
-              <w:rPr>
-                <w:rFonts w:asciiTheme="majorHAnsi" w:hAnsiTheme="majorHAnsi" w:cstheme="majorHAnsi"/>
-                <w:sz w:val="24"/>
-                <w:szCs w:val="24"/>
-                <w:lang w:val="es-ES"/>
-              </w:rPr>
-              <w:t xml:space="preserve"> de edición, en donde se deben hacer las modificaciones pertinentes.</w:t>
-            </w:r>
-          </w:p>
-          <w:p>
-            <w:pPr>
-              <w:rPr>
-                <w:rFonts w:asciiTheme="majorHAnsi" w:hAnsiTheme="majorHAnsi" w:cstheme="majorHAnsi"/>
-                <w:sz w:val="24"/>
-                <w:szCs w:val="24"/>
-                <w:lang w:val="es-ES"/>
-              </w:rPr>
-            </w:pPr>
-            <w:r>
-              <w:rPr>
-                <w:rFonts w:asciiTheme="majorHAnsi" w:hAnsiTheme="majorHAnsi" w:cstheme="majorHAnsi"/>
-                <w:sz w:val="24"/>
-                <w:szCs w:val="24"/>
-                <w:lang w:val="es-ES"/>
-              </w:rPr>
-              <w:t xml:space="preserve"> Borrado: Pulsando sobre el botón de borrar (basura) junto a cualquier elemento de la lista (dentro del diálogo de creación/edición) permitirá al administrador, remover es</w:t>
-            </w:r>
-            <w:r>
-              <w:rPr>
-                <w:rFonts w:asciiTheme="majorHAnsi" w:hAnsiTheme="majorHAnsi" w:cstheme="majorHAnsi"/>
-                <w:sz w:val="24"/>
-                <w:szCs w:val="24"/>
-                <w:lang w:val="es-ES"/>
-              </w:rPr>
-              <w:t>e libro o usuario.</w:t>
+              <w:t>Una vez ubicados en la página de inicio de sesión, el usuario debe diligenciar sus credenciales en los respectivos campos y finalizar pulsando el botón de inicio de sesión</w:t>
             </w:r>
           </w:p>
         </w:tc>
@@ -1603,7 +1702,7 @@
                 <w:szCs w:val="24"/>
                 <w:lang w:val="es-ES"/>
               </w:rPr>
-              <w:t>Respectiva acción, ya sea creación, edición o borrado.</w:t>
+              <w:t>Credenciales.</w:t>
             </w:r>
           </w:p>
         </w:tc>
@@ -1653,16 +1752,7 @@
                 <w:szCs w:val="24"/>
                 <w:lang w:val="es-ES"/>
               </w:rPr>
-              <w:t xml:space="preserve">- </w:t>
-            </w:r>
-            <w:r>
-              <w:rPr>
-                <w:rFonts w:asciiTheme="majorHAnsi" w:hAnsiTheme="majorHAnsi" w:cstheme="majorHAnsi"/>
-                <w:sz w:val="24"/>
-                <w:szCs w:val="24"/>
-                <w:lang w:val="es-ES"/>
-              </w:rPr>
-              <w:t>Mensaje de acción satisfactoria</w:t>
+              <w:t>Redirección a la página principal del usuario.</w:t>
             </w:r>
           </w:p>
         </w:tc>
@@ -1728,60 +1818,6 @@
         </w:rPr>
       </w:pPr>
     </w:p>
-    <w:tbl>
-      <w:tblPr>
-        <w:tblStyle w:val="Tablaconcuadrcula"/>
-        <w:tblW w:w="0" w:type="auto"/>
-        <w:tblLook w:val="04A0" w:firstRow="1" w:lastRow="0" w:firstColumn="1" w:lastColumn="0" w:noHBand="0" w:noVBand="1"/>
-      </w:tblPr>
-      <w:tblGrid>
-        <w:gridCol w:w="8828"/>
-      </w:tblGrid>
-      <w:tr>
-        <w:tc>
-          <w:tcPr>
-            <w:tcW w:w="8828" w:type="dxa"/>
-          </w:tcPr>
-          <w:p>
-            <w:pPr>
-              <w:rPr>
-                <w:rFonts w:asciiTheme="majorHAnsi" w:hAnsiTheme="majorHAnsi" w:cstheme="majorHAnsi"/>
-                <w:sz w:val="24"/>
-                <w:szCs w:val="24"/>
-                <w:lang w:val="es-ES"/>
-              </w:rPr>
-            </w:pPr>
-            <w:r>
-              <w:rPr>
-                <w:rFonts w:asciiTheme="majorHAnsi" w:hAnsiTheme="majorHAnsi" w:cstheme="majorHAnsi"/>
-                <w:sz w:val="24"/>
-                <w:szCs w:val="24"/>
-                <w:lang w:val="es-ES"/>
-              </w:rPr>
-              <w:t>Código del Requerimiento</w:t>
-            </w:r>
-            <w:r>
-              <w:rPr>
-                <w:rFonts w:asciiTheme="majorHAnsi" w:hAnsiTheme="majorHAnsi" w:cstheme="majorHAnsi"/>
-                <w:sz w:val="24"/>
-                <w:szCs w:val="24"/>
-                <w:lang w:val="es-ES"/>
-              </w:rPr>
-              <w:t xml:space="preserve">     RF0</w:t>
-            </w:r>
-            <w:r>
-              <w:rPr>
-                <w:rFonts w:asciiTheme="majorHAnsi" w:hAnsiTheme="majorHAnsi" w:cstheme="majorHAnsi"/>
-                <w:sz w:val="24"/>
-                <w:szCs w:val="24"/>
-                <w:lang w:val="es-ES"/>
-              </w:rPr>
-              <w:t>4</w:t>
-            </w:r>
-          </w:p>
-        </w:tc>
-      </w:tr>
-    </w:tbl>
     <w:p>
       <w:pPr>
         <w:rPr>
@@ -1792,317 +1828,6 @@
         </w:rPr>
       </w:pPr>
     </w:p>
-    <w:tbl>
-      <w:tblPr>
-        <w:tblStyle w:val="Tablaconcuadrcula"/>
-        <w:tblW w:w="0" w:type="auto"/>
-        <w:tblLook w:val="04A0" w:firstRow="1" w:lastRow="0" w:firstColumn="1" w:lastColumn="0" w:noHBand="0" w:noVBand="1"/>
-      </w:tblPr>
-      <w:tblGrid>
-        <w:gridCol w:w="2830"/>
-        <w:gridCol w:w="5998"/>
-      </w:tblGrid>
-      <w:tr>
-        <w:tc>
-          <w:tcPr>
-            <w:tcW w:w="2830" w:type="dxa"/>
-          </w:tcPr>
-          <w:p>
-            <w:pPr>
-              <w:rPr>
-                <w:rFonts w:asciiTheme="majorHAnsi" w:hAnsiTheme="majorHAnsi" w:cstheme="majorHAnsi"/>
-                <w:sz w:val="24"/>
-                <w:szCs w:val="24"/>
-                <w:lang w:val="es-ES"/>
-              </w:rPr>
-            </w:pPr>
-            <w:r>
-              <w:rPr>
-                <w:rFonts w:asciiTheme="majorHAnsi" w:hAnsiTheme="majorHAnsi" w:cstheme="majorHAnsi"/>
-                <w:sz w:val="24"/>
-                <w:szCs w:val="24"/>
-                <w:lang w:val="es-ES"/>
-              </w:rPr>
-              <w:t>Nombre</w:t>
-            </w:r>
-          </w:p>
-        </w:tc>
-        <w:tc>
-          <w:tcPr>
-            <w:tcW w:w="5998" w:type="dxa"/>
-          </w:tcPr>
-          <w:p>
-            <w:pPr>
-              <w:rPr>
-                <w:rFonts w:asciiTheme="majorHAnsi" w:hAnsiTheme="majorHAnsi" w:cstheme="majorHAnsi"/>
-                <w:sz w:val="24"/>
-                <w:szCs w:val="24"/>
-                <w:lang w:val="es-ES"/>
-              </w:rPr>
-            </w:pPr>
-            <w:r>
-              <w:rPr>
-                <w:rFonts w:asciiTheme="majorHAnsi" w:hAnsiTheme="majorHAnsi" w:cstheme="majorHAnsi"/>
-                <w:sz w:val="24"/>
-                <w:szCs w:val="24"/>
-                <w:lang w:val="es-ES"/>
-              </w:rPr>
-              <w:t>Modificar Perfil</w:t>
-            </w:r>
-          </w:p>
-        </w:tc>
-      </w:tr>
-      <w:tr>
-        <w:tc>
-          <w:tcPr>
-            <w:tcW w:w="2830" w:type="dxa"/>
-          </w:tcPr>
-          <w:p>
-            <w:pPr>
-              <w:rPr>
-                <w:rFonts w:asciiTheme="majorHAnsi" w:hAnsiTheme="majorHAnsi" w:cstheme="majorHAnsi"/>
-                <w:sz w:val="24"/>
-                <w:szCs w:val="24"/>
-                <w:lang w:val="es-ES"/>
-              </w:rPr>
-            </w:pPr>
-            <w:r>
-              <w:rPr>
-                <w:rFonts w:asciiTheme="majorHAnsi" w:hAnsiTheme="majorHAnsi" w:cstheme="majorHAnsi"/>
-                <w:sz w:val="24"/>
-                <w:szCs w:val="24"/>
-                <w:lang w:val="es-ES"/>
-              </w:rPr>
-              <w:t>Propósito</w:t>
-            </w:r>
-          </w:p>
-        </w:tc>
-        <w:tc>
-          <w:tcPr>
-            <w:tcW w:w="5998" w:type="dxa"/>
-          </w:tcPr>
-          <w:p>
-            <w:pPr>
-              <w:rPr>
-                <w:rFonts w:asciiTheme="majorHAnsi" w:hAnsiTheme="majorHAnsi" w:cstheme="majorHAnsi"/>
-                <w:sz w:val="24"/>
-                <w:szCs w:val="24"/>
-                <w:lang w:val="es-ES"/>
-              </w:rPr>
-            </w:pPr>
-            <w:r>
-              <w:rPr>
-                <w:rFonts w:asciiTheme="majorHAnsi" w:hAnsiTheme="majorHAnsi" w:cstheme="majorHAnsi"/>
-                <w:sz w:val="24"/>
-                <w:szCs w:val="24"/>
-                <w:lang w:val="es-ES"/>
-              </w:rPr>
-              <w:t>Corregir o actualizar información de cualquier tipo de usuario.</w:t>
-            </w:r>
-          </w:p>
-        </w:tc>
-      </w:tr>
-      <w:tr>
-        <w:tc>
-          <w:tcPr>
-            <w:tcW w:w="2830" w:type="dxa"/>
-          </w:tcPr>
-          <w:p>
-            <w:pPr>
-              <w:rPr>
-                <w:rFonts w:asciiTheme="majorHAnsi" w:hAnsiTheme="majorHAnsi" w:cstheme="majorHAnsi"/>
-                <w:sz w:val="24"/>
-                <w:szCs w:val="24"/>
-                <w:lang w:val="es-ES"/>
-              </w:rPr>
-            </w:pPr>
-            <w:r>
-              <w:rPr>
-                <w:rFonts w:asciiTheme="majorHAnsi" w:hAnsiTheme="majorHAnsi" w:cstheme="majorHAnsi"/>
-                <w:sz w:val="24"/>
-                <w:szCs w:val="24"/>
-                <w:lang w:val="es-ES"/>
-              </w:rPr>
-              <w:t>Descripción</w:t>
-            </w:r>
-          </w:p>
-        </w:tc>
-        <w:tc>
-          <w:tcPr>
-            <w:tcW w:w="5998" w:type="dxa"/>
-          </w:tcPr>
-          <w:p>
-            <w:pPr>
-              <w:rPr>
-                <w:rFonts w:asciiTheme="majorHAnsi" w:hAnsiTheme="majorHAnsi" w:cstheme="majorHAnsi"/>
-                <w:sz w:val="24"/>
-                <w:szCs w:val="24"/>
-                <w:lang w:val="es-ES"/>
-              </w:rPr>
-            </w:pPr>
-            <w:r>
-              <w:rPr>
-                <w:rFonts w:asciiTheme="majorHAnsi" w:hAnsiTheme="majorHAnsi" w:cstheme="majorHAnsi"/>
-                <w:sz w:val="24"/>
-                <w:szCs w:val="24"/>
-                <w:lang w:val="es-ES"/>
-              </w:rPr>
-              <w:t>A través del componente de perfil, cada usuario del sistema tiene la facilidad de modificar su información, incluida su contraseña.</w:t>
-            </w:r>
-          </w:p>
-        </w:tc>
-      </w:tr>
-      <w:tr>
-        <w:tc>
-          <w:tcPr>
-            <w:tcW w:w="2830" w:type="dxa"/>
-          </w:tcPr>
-          <w:p>
-            <w:pPr>
-              <w:rPr>
-                <w:rFonts w:asciiTheme="majorHAnsi" w:hAnsiTheme="majorHAnsi" w:cstheme="majorHAnsi"/>
-                <w:sz w:val="24"/>
-                <w:szCs w:val="24"/>
-                <w:lang w:val="es-ES"/>
-              </w:rPr>
-            </w:pPr>
-            <w:r>
-              <w:rPr>
-                <w:rFonts w:asciiTheme="majorHAnsi" w:hAnsiTheme="majorHAnsi" w:cstheme="majorHAnsi"/>
-                <w:sz w:val="24"/>
-                <w:szCs w:val="24"/>
-                <w:lang w:val="es-ES"/>
-              </w:rPr>
-              <w:t>Entrada</w:t>
-            </w:r>
-          </w:p>
-        </w:tc>
-        <w:tc>
-          <w:tcPr>
-            <w:tcW w:w="5998" w:type="dxa"/>
-          </w:tcPr>
-          <w:p>
-            <w:pPr>
-              <w:rPr>
-                <w:rFonts w:asciiTheme="majorHAnsi" w:hAnsiTheme="majorHAnsi" w:cstheme="majorHAnsi"/>
-                <w:sz w:val="24"/>
-                <w:szCs w:val="24"/>
-                <w:lang w:val="es-ES"/>
-              </w:rPr>
-            </w:pPr>
-            <w:r>
-              <w:rPr>
-                <w:rFonts w:asciiTheme="majorHAnsi" w:hAnsiTheme="majorHAnsi" w:cstheme="majorHAnsi"/>
-                <w:sz w:val="24"/>
-                <w:szCs w:val="24"/>
-                <w:lang w:val="es-ES"/>
-              </w:rPr>
-              <w:t>Formulario de Perfil.</w:t>
-            </w:r>
-          </w:p>
-        </w:tc>
-      </w:tr>
-      <w:tr>
-        <w:tc>
-          <w:tcPr>
-            <w:tcW w:w="2830" w:type="dxa"/>
-          </w:tcPr>
-          <w:p>
-            <w:pPr>
-              <w:rPr>
-                <w:rFonts w:asciiTheme="majorHAnsi" w:hAnsiTheme="majorHAnsi" w:cstheme="majorHAnsi"/>
-                <w:sz w:val="24"/>
-                <w:szCs w:val="24"/>
-                <w:lang w:val="es-ES"/>
-              </w:rPr>
-            </w:pPr>
-            <w:r>
-              <w:rPr>
-                <w:rFonts w:asciiTheme="majorHAnsi" w:hAnsiTheme="majorHAnsi" w:cstheme="majorHAnsi"/>
-                <w:sz w:val="24"/>
-                <w:szCs w:val="24"/>
-                <w:lang w:val="es-ES"/>
-              </w:rPr>
-              <w:t>Salida</w:t>
-            </w:r>
-          </w:p>
-        </w:tc>
-        <w:tc>
-          <w:tcPr>
-            <w:tcW w:w="5998" w:type="dxa"/>
-          </w:tcPr>
-          <w:p>
-            <w:pPr>
-              <w:rPr>
-                <w:rFonts w:asciiTheme="majorHAnsi" w:hAnsiTheme="majorHAnsi" w:cstheme="majorHAnsi"/>
-                <w:sz w:val="24"/>
-                <w:szCs w:val="24"/>
-                <w:lang w:val="es-ES"/>
-              </w:rPr>
-            </w:pPr>
-            <w:r>
-              <w:rPr>
-                <w:rFonts w:asciiTheme="majorHAnsi" w:hAnsiTheme="majorHAnsi" w:cstheme="majorHAnsi"/>
-                <w:sz w:val="24"/>
-                <w:szCs w:val="24"/>
-                <w:lang w:val="es-ES"/>
-              </w:rPr>
-              <w:t>Mensaje de acción satisfactoria.</w:t>
-            </w:r>
-          </w:p>
-        </w:tc>
-      </w:tr>
-      <w:tr>
-        <w:tc>
-          <w:tcPr>
-            <w:tcW w:w="2830" w:type="dxa"/>
-          </w:tcPr>
-          <w:p>
-            <w:pPr>
-              <w:rPr>
-                <w:rFonts w:asciiTheme="majorHAnsi" w:hAnsiTheme="majorHAnsi" w:cstheme="majorHAnsi"/>
-                <w:sz w:val="24"/>
-                <w:szCs w:val="24"/>
-                <w:lang w:val="es-ES"/>
-              </w:rPr>
-            </w:pPr>
-            <w:r>
-              <w:rPr>
-                <w:rFonts w:asciiTheme="majorHAnsi" w:hAnsiTheme="majorHAnsi" w:cstheme="majorHAnsi"/>
-                <w:sz w:val="24"/>
-                <w:szCs w:val="24"/>
-                <w:lang w:val="es-ES"/>
-              </w:rPr>
-              <w:t>Prioridad</w:t>
-            </w:r>
-          </w:p>
-        </w:tc>
-        <w:tc>
-          <w:tcPr>
-            <w:tcW w:w="5998" w:type="dxa"/>
-          </w:tcPr>
-          <w:p>
-            <w:pPr>
-              <w:rPr>
-                <w:rFonts w:asciiTheme="majorHAnsi" w:hAnsiTheme="majorHAnsi" w:cstheme="majorHAnsi"/>
-                <w:sz w:val="24"/>
-                <w:szCs w:val="24"/>
-                <w:lang w:val="es-ES"/>
-              </w:rPr>
-            </w:pPr>
-            <w:r>
-              <w:rPr>
-                <w:rFonts w:asciiTheme="majorHAnsi" w:hAnsiTheme="majorHAnsi" w:cstheme="majorHAnsi"/>
-                <w:sz w:val="24"/>
-                <w:szCs w:val="24"/>
-                <w:lang w:val="es-ES"/>
-              </w:rPr>
-              <w:t>Alta</w:t>
-            </w:r>
-          </w:p>
-        </w:tc>
-      </w:tr>
-    </w:tbl>
     <w:p>
       <w:pPr>
         <w:rPr>

</xml_diff>